<commit_message>
Changed variable naming to mixed case New class to hold all payroll calculation methods New method to calculate gross income
</commit_message>
<xml_diff>
--- a/resources/Prereq Coding Test.docx
+++ b/resources/Prereq Coding Test.docx
@@ -500,7 +500,31 @@
           <w:szCs w:val="22"/>
           <w:lang w:eastAsia="en-GB"/>
         </w:rPr>
-        <w:t xml:space="preserve">pay period = per calendar month • gross income = annual salary / 12 months </w:t>
+        <w:t xml:space="preserve">pay period = per calendar month </w:t>
+      </w:r>
+    </w:p>
+    <w:p>
+      <w:pPr>
+        <w:pStyle w:val="ListParagraph"/>
+        <w:numPr>
+          <w:ilvl w:val="0"/>
+          <w:numId w:val="2"/>
+        </w:numPr>
+        <w:rPr>
+          <w:rFonts w:eastAsia="Times New Roman" w:cstheme="minorHAnsi"/>
+          <w:sz w:val="22"/>
+          <w:szCs w:val="22"/>
+          <w:lang w:eastAsia="en-GB"/>
+        </w:rPr>
+      </w:pPr>
+      <w:r>
+        <w:rPr>
+          <w:rFonts w:eastAsia="Times New Roman" w:cstheme="minorHAnsi"/>
+          <w:sz w:val="22"/>
+          <w:szCs w:val="22"/>
+          <w:lang w:eastAsia="en-GB"/>
+        </w:rPr>
+        <w:t xml:space="preserve">gross income = annual salary / 12 months </w:t>
       </w:r>
     </w:p>
     <w:p>
@@ -1247,7 +1271,6 @@
           <w:szCs w:val="22"/>
           <w:lang w:eastAsia="en-GB"/>
         </w:rPr>
-        <w:lastRenderedPageBreak/>
         <w:t xml:space="preserve">For example, the payment in March for an employee with an annual salary of $60,050 and a super rate of 9% is: </w:t>
       </w:r>
     </w:p>
@@ -3496,6 +3519,15 @@
 </file>
 
 <file path=customXml/item1.xml><?xml version="1.0" encoding="utf-8"?>
+<?mso-contentType ?>
+<FormTemplates xmlns="http://schemas.microsoft.com/sharepoint/v3/contenttype/forms">
+  <Display>DocumentLibraryForm</Display>
+  <Edit>DocumentLibraryForm</Edit>
+  <New>DocumentLibraryForm</New>
+</FormTemplates>
+</file>
+
+<file path=customXml/item2.xml><?xml version="1.0" encoding="utf-8"?>
 <ct:contentTypeSchema xmlns:ct="http://schemas.microsoft.com/office/2006/metadata/contentType" xmlns:ma="http://schemas.microsoft.com/office/2006/metadata/properties/metaAttributes" ct:_="" ma:_="" ma:contentTypeName="Document" ma:contentTypeID="0x010100B05E0713844B334CA0878F6F695933EE" ma:contentTypeVersion="13" ma:contentTypeDescription="Create a new document." ma:contentTypeScope="" ma:versionID="6c0c9744e926f676b91575ea65c55f3b">
   <xsd:schema xmlns:xsd="http://www.w3.org/2001/XMLSchema" xmlns:xs="http://www.w3.org/2001/XMLSchema" xmlns:p="http://schemas.microsoft.com/office/2006/metadata/properties" xmlns:ns2="6822e989-ac1c-42b1-a61a-9a97bd696491" xmlns:ns3="27647679-fdb3-473b-b432-1e874898688b" targetNamespace="http://schemas.microsoft.com/office/2006/metadata/properties" ma:root="true" ma:fieldsID="1deaac06caaf73410f3f6cae2b8e2042" ns2:_="" ns3:_="">
     <xsd:import namespace="6822e989-ac1c-42b1-a61a-9a97bd696491"/>
@@ -3718,15 +3750,6 @@
 </ct:contentTypeSchema>
 </file>
 
-<file path=customXml/item2.xml><?xml version="1.0" encoding="utf-8"?>
-<?mso-contentType ?>
-<FormTemplates xmlns="http://schemas.microsoft.com/sharepoint/v3/contenttype/forms">
-  <Display>DocumentLibraryForm</Display>
-  <Edit>DocumentLibraryForm</Edit>
-  <New>DocumentLibraryForm</New>
-</FormTemplates>
-</file>
-
 <file path=customXml/item3.xml><?xml version="1.0" encoding="utf-8"?>
 <p:properties xmlns:p="http://schemas.microsoft.com/office/2006/metadata/properties" xmlns:xsi="http://www.w3.org/2001/XMLSchema-instance" xmlns:pc="http://schemas.microsoft.com/office/infopath/2007/PartnerControls">
   <documentManagement/>
@@ -3734,6 +3757,14 @@
 </file>
 
 <file path=customXml/itemProps1.xml><?xml version="1.0" encoding="utf-8"?>
+<ds:datastoreItem xmlns:ds="http://schemas.openxmlformats.org/officeDocument/2006/customXml" ds:itemID="{423D03FE-2C9D-4B76-AA5F-23996F08DDB8}">
+  <ds:schemaRefs>
+    <ds:schemaRef ds:uri="http://schemas.microsoft.com/sharepoint/v3/contenttype/forms"/>
+  </ds:schemaRefs>
+</ds:datastoreItem>
+</file>
+
+<file path=customXml/itemProps2.xml><?xml version="1.0" encoding="utf-8"?>
 <ds:datastoreItem xmlns:ds="http://schemas.openxmlformats.org/officeDocument/2006/customXml" ds:itemID="{49D5000B-36F3-485C-8E35-3FF62CC02E71}">
   <ds:schemaRefs>
     <ds:schemaRef ds:uri="http://schemas.microsoft.com/office/2006/metadata/contentType"/>
@@ -3752,14 +3783,6 @@
 </ds:datastoreItem>
 </file>
 
-<file path=customXml/itemProps2.xml><?xml version="1.0" encoding="utf-8"?>
-<ds:datastoreItem xmlns:ds="http://schemas.openxmlformats.org/officeDocument/2006/customXml" ds:itemID="{423D03FE-2C9D-4B76-AA5F-23996F08DDB8}">
-  <ds:schemaRefs>
-    <ds:schemaRef ds:uri="http://schemas.microsoft.com/sharepoint/v3/contenttype/forms"/>
-  </ds:schemaRefs>
-</ds:datastoreItem>
-</file>
-
 <file path=customXml/itemProps3.xml><?xml version="1.0" encoding="utf-8"?>
 <ds:datastoreItem xmlns:ds="http://schemas.openxmlformats.org/officeDocument/2006/customXml" ds:itemID="{2C036E36-A541-45A6-A02E-4266313C51BC}">
   <ds:schemaRefs>

</xml_diff>